<commit_message>
Parsed first 5 documents successfully.
</commit_message>
<xml_diff>
--- a/ParseMusicEntries/finalized collections/Atwill n. d. in Nym Cooke collection.docx
+++ b/ParseMusicEntries/finalized collections/Atwill n. d. in Nym Cooke collection.docx
@@ -1,6 +1,6 @@
 
 <file path=word/document.xml><?xml version="1.0" encoding="utf-8"?>
-<w:document xmlns:wpc="http://schemas.microsoft.com/office/word/2010/wordprocessingCanvas" xmlns:cx="http://schemas.microsoft.com/office/drawing/2014/chartex" xmlns:cx1="http://schemas.microsoft.com/office/drawing/2015/9/8/chartex" xmlns:cx2="http://schemas.microsoft.com/office/drawing/2015/10/21/chartex" xmlns:cx3="http://schemas.microsoft.com/office/drawing/2016/5/9/chartex" xmlns:cx4="http://schemas.microsoft.com/office/drawing/2016/5/10/chartex" xmlns:cx5="http://schemas.microsoft.com/office/drawing/2016/5/11/chartex" xmlns:cx6="http://schemas.microsoft.com/office/drawing/2016/5/12/chartex" xmlns:cx7="http://schemas.microsoft.com/office/drawing/2016/5/13/chartex" xmlns:cx8="http://schemas.microsoft.com/office/drawing/2016/5/14/chartex" xmlns:mc="http://schemas.openxmlformats.org/markup-compatibility/2006" xmlns:aink="http://schemas.microsoft.com/office/drawing/2016/ink" xmlns:am3d="http://schemas.microsoft.com/office/drawing/2017/model3d" xmlns:o="urn:schemas-microsoft-com:office:office" xmlns:r="http://schemas.openxmlformats.org/officeDocument/2006/relationships" xmlns:m="http://schemas.openxmlformats.org/officeDocument/2006/math" xmlns:v="urn:schemas-microsoft-com:vml" xmlns:wp14="http://schemas.microsoft.com/office/word/2010/wordprocessingDrawing" xmlns:wp="http://schemas.openxmlformats.org/drawingml/2006/wordprocessingDrawing" xmlns:w10="urn:schemas-microsoft-com:office:word" xmlns:w="http://schemas.openxmlformats.org/wordprocessingml/2006/main" xmlns:w14="http://schemas.microsoft.com/office/word/2010/wordml" xmlns:w15="http://schemas.microsoft.com/office/word/2012/wordml" xmlns:w16cid="http://schemas.microsoft.com/office/word/2016/wordml/cid" xmlns:w16se="http://schemas.microsoft.com/office/word/2015/wordml/symex" xmlns:wpg="http://schemas.microsoft.com/office/word/2010/wordprocessingGroup" xmlns:wpi="http://schemas.microsoft.com/office/word/2010/wordprocessingInk" xmlns:wne="http://schemas.microsoft.com/office/word/2006/wordml" xmlns:wps="http://schemas.microsoft.com/office/word/2010/wordprocessingShape" mc:Ignorable="w14 w15 w16se w16cid wp14">
+<w:document xmlns:wpc="http://schemas.microsoft.com/office/word/2010/wordprocessingCanvas" xmlns:cx="http://schemas.microsoft.com/office/drawing/2014/chartex" xmlns:cx1="http://schemas.microsoft.com/office/drawing/2015/9/8/chartex" xmlns:mc="http://schemas.openxmlformats.org/markup-compatibility/2006" xmlns:o="urn:schemas-microsoft-com:office:office" xmlns:r="http://schemas.openxmlformats.org/officeDocument/2006/relationships" xmlns:m="http://schemas.openxmlformats.org/officeDocument/2006/math" xmlns:v="urn:schemas-microsoft-com:vml" xmlns:wp14="http://schemas.microsoft.com/office/word/2010/wordprocessingDrawing" xmlns:wp="http://schemas.openxmlformats.org/drawingml/2006/wordprocessingDrawing" xmlns:w10="urn:schemas-microsoft-com:office:word" xmlns:w="http://schemas.openxmlformats.org/wordprocessingml/2006/main" xmlns:w14="http://schemas.microsoft.com/office/word/2010/wordml" xmlns:w15="http://schemas.microsoft.com/office/word/2012/wordml" xmlns:w16se="http://schemas.microsoft.com/office/word/2015/wordml/symex" xmlns:wpg="http://schemas.microsoft.com/office/word/2010/wordprocessingGroup" xmlns:wpi="http://schemas.microsoft.com/office/word/2010/wordprocessingInk" xmlns:wne="http://schemas.microsoft.com/office/word/2006/wordml" xmlns:wps="http://schemas.microsoft.com/office/word/2010/wordprocessingShape" mc:Ignorable="w14 w15 w16se wp14">
   <w:body>
     <w:p>
       <w:pPr>
@@ -563,7 +563,21 @@
         <w:rPr>
           <w:rFonts w:ascii="Cambria" w:eastAsia="Times New Roman" w:hAnsi="Cambria" w:cs="Times New Roman"/>
         </w:rPr>
-        <w:t>], treble, Em, 534|55U1</w:t>
+        <w:t xml:space="preserve">], treble, </w:t>
+      </w:r>
+      <w:proofErr w:type="spellStart"/>
+      <w:r>
+        <w:rPr>
+          <w:rFonts w:ascii="Cambria" w:eastAsia="Times New Roman" w:hAnsi="Cambria" w:cs="Times New Roman"/>
+        </w:rPr>
+        <w:t>Em</w:t>
+      </w:r>
+      <w:proofErr w:type="spellEnd"/>
+      <w:r>
+        <w:rPr>
+          <w:rFonts w:ascii="Cambria" w:eastAsia="Times New Roman" w:hAnsi="Cambria" w:cs="Times New Roman"/>
+        </w:rPr>
+        <w:t>, 534|55U1</w:t>
       </w:r>
     </w:p>
     <w:p>
@@ -579,29 +593,50 @@
         </w:rPr>
         <w:t xml:space="preserve">                        </w:t>
       </w:r>
-      <w:proofErr w:type="spellStart"/>
       <w:r>
         <w:rPr>
           <w:rFonts w:ascii="Cambria" w:eastAsia="Times New Roman" w:hAnsi="Cambria" w:cs="Times New Roman"/>
           <w:lang w:val="it-IT"/>
         </w:rPr>
-        <w:t>leaf</w:t>
-      </w:r>
-      <w:proofErr w:type="spellEnd"/>
-      <w:r>
-        <w:rPr>
-          <w:rFonts w:ascii="Cambria" w:eastAsia="Times New Roman" w:hAnsi="Cambria" w:cs="Times New Roman"/>
+        <w:t xml:space="preserve">leaf [2] </w:t>
+      </w:r>
+      <w:r>
+        <w:rPr>
+          <w:rFonts w:ascii="Cambria" w:eastAsia="Times New Roman" w:hAnsi="Cambria" w:cs="Times New Roman"/>
+          <w:i/>
+          <w:iCs/>
           <w:lang w:val="it-IT"/>
         </w:rPr>
-        <w:t xml:space="preserve"> [2] </w:t>
-      </w:r>
-      <w:r>
-        <w:rPr>
-          <w:rFonts w:ascii="Cambria" w:eastAsia="Times New Roman" w:hAnsi="Cambria" w:cs="Times New Roman"/>
-          <w:i/>
-          <w:iCs/>
+        <w:t>verso</w:t>
+      </w:r>
+      <w:r>
+        <w:rPr>
+          <w:rFonts w:ascii="Cambria" w:eastAsia="Times New Roman" w:hAnsi="Cambria" w:cs="Times New Roman"/>
           <w:lang w:val="it-IT"/>
         </w:rPr>
+        <w:t>: Mortality, treble?, Em, 555|5431|4</w:t>
+      </w:r>
+    </w:p>
+    <w:p>
+      <w:pPr>
+        <w:rPr>
+          <w:rFonts w:ascii="Cambria" w:eastAsia="Times New Roman" w:hAnsi="Cambria" w:cs="Times New Roman"/>
+        </w:rPr>
+      </w:pPr>
+      <w:r>
+        <w:rPr>
+          <w:rFonts w:ascii="Cambria" w:eastAsia="Times New Roman" w:hAnsi="Cambria" w:cs="Times New Roman"/>
+          <w:lang w:val="it-IT"/>
+        </w:rPr>
+        <w:t xml:space="preserve">                        leaf [2] </w:t>
+      </w:r>
+      <w:r>
+        <w:rPr>
+          <w:rFonts w:ascii="Cambria" w:eastAsia="Times New Roman" w:hAnsi="Cambria" w:cs="Times New Roman"/>
+          <w:i/>
+          <w:iCs/>
+          <w:lang w:val="it-IT"/>
+        </w:rPr>
         <w:t>verso</w:t>
       </w:r>
       <w:r>
@@ -609,135 +644,7 @@
           <w:rFonts w:ascii="Cambria" w:eastAsia="Times New Roman" w:hAnsi="Cambria" w:cs="Times New Roman"/>
           <w:lang w:val="it-IT"/>
         </w:rPr>
-        <w:t xml:space="preserve">: </w:t>
-      </w:r>
-      <w:proofErr w:type="spellStart"/>
-      <w:r>
-        <w:rPr>
-          <w:rFonts w:ascii="Cambria" w:eastAsia="Times New Roman" w:hAnsi="Cambria" w:cs="Times New Roman"/>
-          <w:lang w:val="it-IT"/>
-        </w:rPr>
-        <w:t>Mortality</w:t>
-      </w:r>
-      <w:proofErr w:type="spellEnd"/>
-      <w:r>
-        <w:rPr>
-          <w:rFonts w:ascii="Cambria" w:eastAsia="Times New Roman" w:hAnsi="Cambria" w:cs="Times New Roman"/>
-          <w:lang w:val="it-IT"/>
-        </w:rPr>
-        <w:t xml:space="preserve">, </w:t>
-      </w:r>
-      <w:proofErr w:type="spellStart"/>
-      <w:proofErr w:type="gramStart"/>
-      <w:r>
-        <w:rPr>
-          <w:rFonts w:ascii="Cambria" w:eastAsia="Times New Roman" w:hAnsi="Cambria" w:cs="Times New Roman"/>
-          <w:lang w:val="it-IT"/>
-        </w:rPr>
-        <w:t>treble</w:t>
-      </w:r>
-      <w:proofErr w:type="spellEnd"/>
-      <w:r>
-        <w:rPr>
-          <w:rFonts w:ascii="Cambria" w:eastAsia="Times New Roman" w:hAnsi="Cambria" w:cs="Times New Roman"/>
-          <w:lang w:val="it-IT"/>
-        </w:rPr>
-        <w:t>?,</w:t>
-      </w:r>
-      <w:proofErr w:type="gramEnd"/>
-      <w:r>
-        <w:rPr>
-          <w:rFonts w:ascii="Cambria" w:eastAsia="Times New Roman" w:hAnsi="Cambria" w:cs="Times New Roman"/>
-          <w:lang w:val="it-IT"/>
-        </w:rPr>
-        <w:t xml:space="preserve"> Em, 555|5431|4</w:t>
-      </w:r>
-    </w:p>
-    <w:p>
-      <w:pPr>
-        <w:rPr>
-          <w:rFonts w:ascii="Cambria" w:eastAsia="Times New Roman" w:hAnsi="Cambria" w:cs="Times New Roman"/>
-        </w:rPr>
-      </w:pPr>
-      <w:r>
-        <w:rPr>
-          <w:rFonts w:ascii="Cambria" w:eastAsia="Times New Roman" w:hAnsi="Cambria" w:cs="Times New Roman"/>
-          <w:lang w:val="it-IT"/>
-        </w:rPr>
-        <w:t xml:space="preserve">                        </w:t>
-      </w:r>
-      <w:proofErr w:type="spellStart"/>
-      <w:r>
-        <w:rPr>
-          <w:rFonts w:ascii="Cambria" w:eastAsia="Times New Roman" w:hAnsi="Cambria" w:cs="Times New Roman"/>
-          <w:lang w:val="it-IT"/>
-        </w:rPr>
-        <w:t>leaf</w:t>
-      </w:r>
-      <w:proofErr w:type="spellEnd"/>
-      <w:r>
-        <w:rPr>
-          <w:rFonts w:ascii="Cambria" w:eastAsia="Times New Roman" w:hAnsi="Cambria" w:cs="Times New Roman"/>
-          <w:lang w:val="it-IT"/>
-        </w:rPr>
-        <w:t xml:space="preserve"> [2] </w:t>
-      </w:r>
-      <w:r>
-        <w:rPr>
-          <w:rFonts w:ascii="Cambria" w:eastAsia="Times New Roman" w:hAnsi="Cambria" w:cs="Times New Roman"/>
-          <w:i/>
-          <w:iCs/>
-          <w:lang w:val="it-IT"/>
-        </w:rPr>
-        <w:t>verso</w:t>
-      </w:r>
-      <w:r>
-        <w:rPr>
-          <w:rFonts w:ascii="Cambria" w:eastAsia="Times New Roman" w:hAnsi="Cambria" w:cs="Times New Roman"/>
-          <w:lang w:val="it-IT"/>
-        </w:rPr>
-        <w:t xml:space="preserve">: </w:t>
-      </w:r>
-      <w:proofErr w:type="spellStart"/>
-      <w:r>
-        <w:rPr>
-          <w:rFonts w:ascii="Cambria" w:eastAsia="Times New Roman" w:hAnsi="Cambria" w:cs="Times New Roman"/>
-          <w:lang w:val="it-IT"/>
-        </w:rPr>
-        <w:t>Refuge</w:t>
-      </w:r>
-      <w:proofErr w:type="spellEnd"/>
-      <w:r>
-        <w:rPr>
-          <w:rFonts w:ascii="Cambria" w:eastAsia="Times New Roman" w:hAnsi="Cambria" w:cs="Times New Roman"/>
-          <w:lang w:val="it-IT"/>
-        </w:rPr>
-        <w:t xml:space="preserve">, </w:t>
-      </w:r>
-      <w:proofErr w:type="spellStart"/>
-      <w:proofErr w:type="gramStart"/>
-      <w:r>
-        <w:rPr>
-          <w:rFonts w:ascii="Cambria" w:eastAsia="Times New Roman" w:hAnsi="Cambria" w:cs="Times New Roman"/>
-          <w:lang w:val="it-IT"/>
-        </w:rPr>
-        <w:t>treble</w:t>
-      </w:r>
-      <w:proofErr w:type="spellEnd"/>
-      <w:r>
-        <w:rPr>
-          <w:rFonts w:ascii="Cambria" w:eastAsia="Times New Roman" w:hAnsi="Cambria" w:cs="Times New Roman"/>
-          <w:lang w:val="it-IT"/>
-        </w:rPr>
-        <w:t>?,</w:t>
-      </w:r>
-      <w:proofErr w:type="gramEnd"/>
-      <w:r>
-        <w:rPr>
-          <w:rFonts w:ascii="Cambria" w:eastAsia="Times New Roman" w:hAnsi="Cambria" w:cs="Times New Roman"/>
-          <w:lang w:val="it-IT"/>
-        </w:rPr>
-        <w:t xml:space="preserve"> Em, 133|33-455|5</w:t>
+        <w:t>: Refuge, treble?, Em, 133|33-455|5</w:t>
       </w:r>
     </w:p>
     <w:p>
@@ -1283,384 +1190,402 @@
         <w:tab/>
         <w:t xml:space="preserve">        </w:t>
       </w:r>
+      <w:r>
+        <w:rPr>
+          <w:rFonts w:ascii="Cambria" w:eastAsia="Times New Roman" w:hAnsi="Cambria" w:cs="Times New Roman"/>
+        </w:rPr>
+        <w:t xml:space="preserve">1|D5565|5, completed on next p. after 2 final mm. of </w:t>
+      </w:r>
+    </w:p>
+    <w:p>
+      <w:pPr>
+        <w:rPr>
+          <w:rFonts w:ascii="Cambria" w:eastAsia="Times New Roman" w:hAnsi="Cambria" w:cs="Times New Roman"/>
+        </w:rPr>
+      </w:pPr>
+      <w:r>
+        <w:rPr>
+          <w:rFonts w:ascii="Cambria" w:eastAsia="Times New Roman" w:hAnsi="Cambria" w:cs="Times New Roman"/>
+        </w:rPr>
+        <w:t>                                    the tune Friendship (see below)</w:t>
+      </w:r>
+    </w:p>
+    <w:p>
+      <w:pPr>
+        <w:rPr>
+          <w:rFonts w:ascii="Cambria" w:eastAsia="Times New Roman" w:hAnsi="Cambria" w:cs="Times New Roman"/>
+          <w:lang w:val="es-US"/>
+        </w:rPr>
+      </w:pPr>
+      <w:r>
+        <w:rPr>
+          <w:rFonts w:ascii="Cambria" w:eastAsia="Times New Roman" w:hAnsi="Cambria" w:cs="Times New Roman"/>
+        </w:rPr>
+        <w:t xml:space="preserve">                        </w:t>
+      </w:r>
+      <w:r>
+        <w:rPr>
+          <w:rFonts w:ascii="Cambria" w:eastAsia="Times New Roman" w:hAnsi="Cambria" w:cs="Times New Roman"/>
+          <w:lang w:val="es-US"/>
+        </w:rPr>
+        <w:t xml:space="preserve">leaf [5] </w:t>
+      </w:r>
+      <w:r>
+        <w:rPr>
+          <w:rFonts w:ascii="Cambria" w:eastAsia="Times New Roman" w:hAnsi="Cambria" w:cs="Times New Roman"/>
+          <w:i/>
+          <w:iCs/>
+          <w:lang w:val="es-US"/>
+        </w:rPr>
+        <w:t>recto</w:t>
+      </w:r>
+      <w:r>
+        <w:rPr>
+          <w:rFonts w:ascii="Cambria" w:eastAsia="Times New Roman" w:hAnsi="Cambria" w:cs="Times New Roman"/>
+          <w:lang w:val="es-US"/>
+        </w:rPr>
+        <w:t>: Persia, treble?, C, 111|32|31D7,U2|3311|1D7|U1</w:t>
+      </w:r>
+    </w:p>
+    <w:p>
+      <w:pPr>
+        <w:rPr>
+          <w:rFonts w:ascii="Cambria" w:eastAsia="Times New Roman" w:hAnsi="Cambria" w:cs="Times New Roman"/>
+        </w:rPr>
+      </w:pPr>
+      <w:r>
+        <w:rPr>
+          <w:rFonts w:ascii="Cambria" w:eastAsia="Times New Roman" w:hAnsi="Cambria" w:cs="Times New Roman"/>
+          <w:lang w:val="es-US"/>
+        </w:rPr>
+        <w:t xml:space="preserve">                        </w:t>
+      </w:r>
+      <w:r>
+        <w:rPr>
+          <w:rFonts w:ascii="Cambria" w:eastAsia="Times New Roman" w:hAnsi="Cambria" w:cs="Times New Roman"/>
+        </w:rPr>
+        <w:t xml:space="preserve">leaf [5] </w:t>
+      </w:r>
+      <w:r>
+        <w:rPr>
+          <w:rFonts w:ascii="Cambria" w:eastAsia="Times New Roman" w:hAnsi="Cambria" w:cs="Times New Roman"/>
+          <w:i/>
+          <w:iCs/>
+        </w:rPr>
+        <w:t>recto</w:t>
+      </w:r>
+      <w:r>
+        <w:rPr>
+          <w:rFonts w:ascii="Cambria" w:eastAsia="Times New Roman" w:hAnsi="Cambria" w:cs="Times New Roman"/>
+        </w:rPr>
+        <w:t xml:space="preserve">: Friendship, </w:t>
+      </w:r>
+      <w:proofErr w:type="gramStart"/>
+      <w:r>
+        <w:rPr>
+          <w:rFonts w:ascii="Cambria" w:eastAsia="Times New Roman" w:hAnsi="Cambria" w:cs="Times New Roman"/>
+        </w:rPr>
+        <w:t>treble?,</w:t>
+      </w:r>
+      <w:proofErr w:type="gramEnd"/>
+      <w:r>
+        <w:rPr>
+          <w:rFonts w:ascii="Cambria" w:eastAsia="Times New Roman" w:hAnsi="Cambria" w:cs="Times New Roman"/>
+        </w:rPr>
+        <w:t xml:space="preserve"> Em, 553|7553|4, thy wrath lies heavy on </w:t>
+      </w:r>
+    </w:p>
+    <w:p>
+      <w:pPr>
+        <w:rPr>
+          <w:rFonts w:ascii="Cambria" w:eastAsia="Times New Roman" w:hAnsi="Cambria" w:cs="Times New Roman"/>
+        </w:rPr>
+      </w:pPr>
+      <w:r>
+        <w:rPr>
+          <w:rFonts w:ascii="Cambria" w:eastAsia="Times New Roman" w:hAnsi="Cambria" w:cs="Times New Roman"/>
+        </w:rPr>
+        <w:t>                                    my soul</w:t>
+      </w:r>
+    </w:p>
+    <w:p>
+      <w:pPr>
+        <w:rPr>
+          <w:rFonts w:ascii="Cambria" w:eastAsia="Times New Roman" w:hAnsi="Cambria" w:cs="Times New Roman"/>
+        </w:rPr>
+      </w:pPr>
+      <w:r>
+        <w:rPr>
+          <w:rFonts w:ascii="Cambria" w:eastAsia="Times New Roman" w:hAnsi="Cambria" w:cs="Times New Roman"/>
+        </w:rPr>
+        <w:t xml:space="preserve">                        leaf [5] </w:t>
+      </w:r>
+      <w:r>
+        <w:rPr>
+          <w:rFonts w:ascii="Cambria" w:eastAsia="Times New Roman" w:hAnsi="Cambria" w:cs="Times New Roman"/>
+          <w:i/>
+          <w:iCs/>
+        </w:rPr>
+        <w:t>verso</w:t>
+      </w:r>
+      <w:r>
+        <w:rPr>
+          <w:rFonts w:ascii="Cambria" w:eastAsia="Times New Roman" w:hAnsi="Cambria" w:cs="Times New Roman"/>
+        </w:rPr>
+        <w:t xml:space="preserve">: Devotion, </w:t>
+      </w:r>
+      <w:proofErr w:type="gramStart"/>
+      <w:r>
+        <w:rPr>
+          <w:rFonts w:ascii="Cambria" w:eastAsia="Times New Roman" w:hAnsi="Cambria" w:cs="Times New Roman"/>
+        </w:rPr>
+        <w:t>treble?,</w:t>
+      </w:r>
+      <w:proofErr w:type="gramEnd"/>
+      <w:r>
+        <w:rPr>
+          <w:rFonts w:ascii="Cambria" w:eastAsia="Times New Roman" w:hAnsi="Cambria" w:cs="Times New Roman"/>
+        </w:rPr>
+        <w:t xml:space="preserve"> C, 1|3322|1D7|U1,1|D7U123|22|2</w:t>
+      </w:r>
+    </w:p>
+    <w:p>
+      <w:pPr>
+        <w:rPr>
+          <w:rFonts w:ascii="Cambria" w:eastAsia="Times New Roman" w:hAnsi="Cambria" w:cs="Times New Roman"/>
+        </w:rPr>
+      </w:pPr>
+      <w:r>
+        <w:rPr>
+          <w:rFonts w:ascii="Cambria" w:eastAsia="Times New Roman" w:hAnsi="Cambria" w:cs="Times New Roman"/>
+        </w:rPr>
+        <w:lastRenderedPageBreak/>
+        <w:t xml:space="preserve">                        leaf [5] </w:t>
+      </w:r>
+      <w:r>
+        <w:rPr>
+          <w:rFonts w:ascii="Cambria" w:eastAsia="Times New Roman" w:hAnsi="Cambria" w:cs="Times New Roman"/>
+          <w:i/>
+          <w:iCs/>
+        </w:rPr>
+        <w:t>verso</w:t>
+      </w:r>
+      <w:r>
+        <w:rPr>
+          <w:rFonts w:ascii="Cambria" w:eastAsia="Times New Roman" w:hAnsi="Cambria" w:cs="Times New Roman"/>
+        </w:rPr>
+        <w:t xml:space="preserve">: Funeral Hymn, </w:t>
+      </w:r>
+      <w:proofErr w:type="gramStart"/>
+      <w:r>
+        <w:rPr>
+          <w:rFonts w:ascii="Cambria" w:eastAsia="Times New Roman" w:hAnsi="Cambria" w:cs="Times New Roman"/>
+        </w:rPr>
+        <w:t>treble?,</w:t>
+      </w:r>
+      <w:proofErr w:type="gramEnd"/>
+      <w:r>
+        <w:rPr>
+          <w:rFonts w:ascii="Cambria" w:eastAsia="Times New Roman" w:hAnsi="Cambria" w:cs="Times New Roman"/>
+        </w:rPr>
+        <w:t xml:space="preserve"> Em?, 333|3-2-3-45|5-44|5_|5</w:t>
+      </w:r>
+    </w:p>
+    <w:p>
+      <w:pPr>
+        <w:rPr>
+          <w:rFonts w:ascii="Cambria" w:eastAsia="Times New Roman" w:hAnsi="Cambria" w:cs="Times New Roman"/>
+        </w:rPr>
+      </w:pPr>
+      <w:r>
+        <w:rPr>
+          <w:rFonts w:ascii="Cambria" w:eastAsia="Times New Roman" w:hAnsi="Cambria" w:cs="Times New Roman"/>
+        </w:rPr>
+        <w:t xml:space="preserve">                        leaf [5] </w:t>
+      </w:r>
+      <w:r>
+        <w:rPr>
+          <w:rFonts w:ascii="Cambria" w:eastAsia="Times New Roman" w:hAnsi="Cambria" w:cs="Times New Roman"/>
+          <w:i/>
+          <w:iCs/>
+        </w:rPr>
+        <w:t>verso</w:t>
+      </w:r>
+      <w:r>
+        <w:rPr>
+          <w:rFonts w:ascii="Cambria" w:eastAsia="Times New Roman" w:hAnsi="Cambria" w:cs="Times New Roman"/>
+        </w:rPr>
+        <w:t xml:space="preserve">: Paradise, </w:t>
+      </w:r>
+      <w:proofErr w:type="gramStart"/>
+      <w:r>
+        <w:rPr>
+          <w:rFonts w:ascii="Cambria" w:eastAsia="Times New Roman" w:hAnsi="Cambria" w:cs="Times New Roman"/>
+        </w:rPr>
+        <w:t>treble?,</w:t>
+      </w:r>
+      <w:proofErr w:type="gramEnd"/>
+      <w:r>
+        <w:rPr>
+          <w:rFonts w:ascii="Cambria" w:eastAsia="Times New Roman" w:hAnsi="Cambria" w:cs="Times New Roman"/>
+        </w:rPr>
+        <w:t xml:space="preserve"> D, 35U1|1D655|5</w:t>
+      </w:r>
+    </w:p>
+    <w:p>
+      <w:pPr>
+        <w:rPr>
+          <w:rFonts w:ascii="Cambria" w:eastAsia="Times New Roman" w:hAnsi="Cambria" w:cs="Times New Roman"/>
+        </w:rPr>
+      </w:pPr>
+      <w:r>
+        <w:rPr>
+          <w:rFonts w:ascii="Cambria" w:eastAsia="Times New Roman" w:hAnsi="Cambria" w:cs="Times New Roman"/>
+        </w:rPr>
+        <w:t xml:space="preserve">                        leaf [6] </w:t>
+      </w:r>
+      <w:r>
+        <w:rPr>
+          <w:rFonts w:ascii="Cambria" w:eastAsia="Times New Roman" w:hAnsi="Cambria" w:cs="Times New Roman"/>
+          <w:i/>
+          <w:iCs/>
+        </w:rPr>
+        <w:t>recto</w:t>
+      </w:r>
+      <w:r>
+        <w:rPr>
+          <w:rFonts w:ascii="Cambria" w:eastAsia="Times New Roman" w:hAnsi="Cambria" w:cs="Times New Roman"/>
+        </w:rPr>
+        <w:t xml:space="preserve">: Boston, </w:t>
+      </w:r>
+      <w:proofErr w:type="gramStart"/>
+      <w:r>
+        <w:rPr>
+          <w:rFonts w:ascii="Cambria" w:eastAsia="Times New Roman" w:hAnsi="Cambria" w:cs="Times New Roman"/>
+        </w:rPr>
+        <w:t>treble?,</w:t>
+      </w:r>
+      <w:proofErr w:type="gramEnd"/>
+      <w:r>
+        <w:rPr>
+          <w:rFonts w:ascii="Cambria" w:eastAsia="Times New Roman" w:hAnsi="Cambria" w:cs="Times New Roman"/>
+        </w:rPr>
+        <w:t xml:space="preserve"> Am, 1|2434|5,5|34-321-D7|U1</w:t>
+      </w:r>
+    </w:p>
+    <w:p>
+      <w:pPr>
+        <w:rPr>
+          <w:rFonts w:ascii="Cambria" w:eastAsia="Times New Roman" w:hAnsi="Cambria" w:cs="Times New Roman"/>
+        </w:rPr>
+      </w:pPr>
+      <w:r>
+        <w:rPr>
+          <w:rFonts w:ascii="Cambria" w:eastAsia="Times New Roman" w:hAnsi="Cambria" w:cs="Times New Roman"/>
+        </w:rPr>
+        <w:t xml:space="preserve">                        leaf [6] </w:t>
+      </w:r>
+      <w:r>
+        <w:rPr>
+          <w:rFonts w:ascii="Cambria" w:eastAsia="Times New Roman" w:hAnsi="Cambria" w:cs="Times New Roman"/>
+          <w:i/>
+          <w:iCs/>
+        </w:rPr>
+        <w:t>recto</w:t>
+      </w:r>
+      <w:r>
+        <w:rPr>
+          <w:rFonts w:ascii="Cambria" w:eastAsia="Times New Roman" w:hAnsi="Cambria" w:cs="Times New Roman"/>
+        </w:rPr>
+        <w:t xml:space="preserve">: [untitled], </w:t>
+      </w:r>
+      <w:proofErr w:type="gramStart"/>
+      <w:r>
+        <w:rPr>
+          <w:rFonts w:ascii="Cambria" w:eastAsia="Times New Roman" w:hAnsi="Cambria" w:cs="Times New Roman"/>
+        </w:rPr>
+        <w:t>treble?,</w:t>
+      </w:r>
+      <w:proofErr w:type="gramEnd"/>
+      <w:r>
+        <w:rPr>
+          <w:rFonts w:ascii="Cambria" w:eastAsia="Times New Roman" w:hAnsi="Cambria" w:cs="Times New Roman"/>
+        </w:rPr>
+        <w:t xml:space="preserve"> Am, 1|1D7U15|312_|2,255|4-32-1D7-12|1</w:t>
+      </w:r>
+    </w:p>
+    <w:p>
+      <w:pPr>
+        <w:rPr>
+          <w:rFonts w:ascii="Cambria" w:eastAsia="Times New Roman" w:hAnsi="Cambria" w:cs="Times New Roman"/>
+        </w:rPr>
+      </w:pPr>
+      <w:r>
+        <w:rPr>
+          <w:rFonts w:ascii="Cambria" w:eastAsia="Times New Roman" w:hAnsi="Cambria" w:cs="Times New Roman"/>
+        </w:rPr>
+        <w:t xml:space="preserve">                        leaf [6] </w:t>
+      </w:r>
+      <w:r>
+        <w:rPr>
+          <w:rFonts w:ascii="Cambria" w:eastAsia="Times New Roman" w:hAnsi="Cambria" w:cs="Times New Roman"/>
+          <w:i/>
+          <w:iCs/>
+        </w:rPr>
+        <w:t>verso</w:t>
+      </w:r>
+      <w:r>
+        <w:rPr>
+          <w:rFonts w:ascii="Cambria" w:eastAsia="Times New Roman" w:hAnsi="Cambria" w:cs="Times New Roman"/>
+        </w:rPr>
+        <w:t xml:space="preserve">: New Jerusalem [by Ingalls], treble, tenor, + bass copied </w:t>
+      </w:r>
+    </w:p>
+    <w:p>
+      <w:pPr>
+        <w:rPr>
+          <w:rFonts w:ascii="Cambria" w:eastAsia="Times New Roman" w:hAnsi="Cambria" w:cs="Times New Roman"/>
+        </w:rPr>
+      </w:pPr>
+      <w:r>
+        <w:rPr>
+          <w:rFonts w:ascii="Cambria" w:eastAsia="Times New Roman" w:hAnsi="Cambria" w:cs="Times New Roman"/>
+        </w:rPr>
+        <w:t>                        </w:t>
+      </w:r>
+      <w:r>
+        <w:rPr>
+          <w:rFonts w:ascii="Cambria" w:eastAsia="Times New Roman" w:hAnsi="Cambria" w:cs="Times New Roman"/>
+        </w:rPr>
+        <w:t> </w:t>
+      </w:r>
+      <w:r>
+        <w:rPr>
+          <w:rFonts w:ascii="Cambria" w:eastAsia="Times New Roman" w:hAnsi="Cambria" w:cs="Times New Roman"/>
+        </w:rPr>
+        <w:t>           sequentially (</w:t>
+      </w:r>
+      <w:proofErr w:type="spellStart"/>
+      <w:r>
+        <w:rPr>
+          <w:rFonts w:ascii="Cambria" w:eastAsia="Times New Roman" w:hAnsi="Cambria" w:cs="Times New Roman"/>
+        </w:rPr>
+        <w:t>i</w:t>
+      </w:r>
+      <w:proofErr w:type="spellEnd"/>
+      <w:r>
+        <w:rPr>
+          <w:rFonts w:ascii="Cambria" w:eastAsia="Times New Roman" w:hAnsi="Cambria" w:cs="Times New Roman"/>
+        </w:rPr>
+        <w:t>. e.-*-</w:t>
+      </w:r>
       <w:bookmarkStart w:id="0" w:name="_GoBack"/>
       <w:bookmarkEnd w:id="0"/>
       <w:r>
         <w:rPr>
           <w:rFonts w:ascii="Cambria" w:eastAsia="Times New Roman" w:hAnsi="Cambria" w:cs="Times New Roman"/>
         </w:rPr>
-        <w:t xml:space="preserve">1|D5565|5, completed on next p. after 2 final mm. of </w:t>
-      </w:r>
-    </w:p>
-    <w:p>
-      <w:pPr>
-        <w:rPr>
-          <w:rFonts w:ascii="Cambria" w:eastAsia="Times New Roman" w:hAnsi="Cambria" w:cs="Times New Roman"/>
-        </w:rPr>
-      </w:pPr>
-      <w:r>
-        <w:rPr>
-          <w:rFonts w:ascii="Cambria" w:eastAsia="Times New Roman" w:hAnsi="Cambria" w:cs="Times New Roman"/>
-        </w:rPr>
-        <w:t>                                    the tune Friendship (see below)</w:t>
-      </w:r>
-    </w:p>
-    <w:p>
-      <w:pPr>
-        <w:rPr>
-          <w:rFonts w:ascii="Cambria" w:eastAsia="Times New Roman" w:hAnsi="Cambria" w:cs="Times New Roman"/>
-          <w:lang w:val="es-US"/>
-        </w:rPr>
-      </w:pPr>
-      <w:r>
-        <w:rPr>
-          <w:rFonts w:ascii="Cambria" w:eastAsia="Times New Roman" w:hAnsi="Cambria" w:cs="Times New Roman"/>
-        </w:rPr>
-        <w:t xml:space="preserve">                        </w:t>
-      </w:r>
-      <w:r>
-        <w:rPr>
-          <w:rFonts w:ascii="Cambria" w:eastAsia="Times New Roman" w:hAnsi="Cambria" w:cs="Times New Roman"/>
-          <w:lang w:val="es-US"/>
-        </w:rPr>
-        <w:t xml:space="preserve">leaf [5] </w:t>
-      </w:r>
-      <w:r>
-        <w:rPr>
-          <w:rFonts w:ascii="Cambria" w:eastAsia="Times New Roman" w:hAnsi="Cambria" w:cs="Times New Roman"/>
-          <w:i/>
-          <w:iCs/>
-          <w:lang w:val="es-US"/>
-        </w:rPr>
-        <w:t>recto</w:t>
-      </w:r>
-      <w:r>
-        <w:rPr>
-          <w:rFonts w:ascii="Cambria" w:eastAsia="Times New Roman" w:hAnsi="Cambria" w:cs="Times New Roman"/>
-          <w:lang w:val="es-US"/>
-        </w:rPr>
-        <w:t>: Persia, treble?, C, 111|32|31D7,U2|3311|1D7|U1</w:t>
-      </w:r>
-    </w:p>
-    <w:p>
-      <w:pPr>
-        <w:rPr>
-          <w:rFonts w:ascii="Cambria" w:eastAsia="Times New Roman" w:hAnsi="Cambria" w:cs="Times New Roman"/>
-        </w:rPr>
-      </w:pPr>
-      <w:r>
-        <w:rPr>
-          <w:rFonts w:ascii="Cambria" w:eastAsia="Times New Roman" w:hAnsi="Cambria" w:cs="Times New Roman"/>
-          <w:lang w:val="es-US"/>
-        </w:rPr>
-        <w:t xml:space="preserve">                        </w:t>
-      </w:r>
-      <w:r>
-        <w:rPr>
-          <w:rFonts w:ascii="Cambria" w:eastAsia="Times New Roman" w:hAnsi="Cambria" w:cs="Times New Roman"/>
-        </w:rPr>
-        <w:t xml:space="preserve">leaf [5] </w:t>
-      </w:r>
-      <w:r>
-        <w:rPr>
-          <w:rFonts w:ascii="Cambria" w:eastAsia="Times New Roman" w:hAnsi="Cambria" w:cs="Times New Roman"/>
-          <w:i/>
-          <w:iCs/>
-        </w:rPr>
-        <w:t>recto</w:t>
-      </w:r>
-      <w:r>
-        <w:rPr>
-          <w:rFonts w:ascii="Cambria" w:eastAsia="Times New Roman" w:hAnsi="Cambria" w:cs="Times New Roman"/>
-        </w:rPr>
-        <w:t xml:space="preserve">: Friendship, </w:t>
-      </w:r>
-      <w:proofErr w:type="gramStart"/>
-      <w:r>
-        <w:rPr>
-          <w:rFonts w:ascii="Cambria" w:eastAsia="Times New Roman" w:hAnsi="Cambria" w:cs="Times New Roman"/>
-        </w:rPr>
-        <w:t>treble?,</w:t>
-      </w:r>
-      <w:proofErr w:type="gramEnd"/>
-      <w:r>
-        <w:rPr>
-          <w:rFonts w:ascii="Cambria" w:eastAsia="Times New Roman" w:hAnsi="Cambria" w:cs="Times New Roman"/>
-        </w:rPr>
-        <w:t xml:space="preserve"> Em, 553|7553|4, thy wrath lies heavy on </w:t>
-      </w:r>
-    </w:p>
-    <w:p>
-      <w:pPr>
-        <w:rPr>
-          <w:rFonts w:ascii="Cambria" w:eastAsia="Times New Roman" w:hAnsi="Cambria" w:cs="Times New Roman"/>
-        </w:rPr>
-      </w:pPr>
-      <w:r>
-        <w:rPr>
-          <w:rFonts w:ascii="Cambria" w:eastAsia="Times New Roman" w:hAnsi="Cambria" w:cs="Times New Roman"/>
-        </w:rPr>
-        <w:t>                                    my soul</w:t>
-      </w:r>
-    </w:p>
-    <w:p>
-      <w:pPr>
-        <w:rPr>
-          <w:rFonts w:ascii="Cambria" w:eastAsia="Times New Roman" w:hAnsi="Cambria" w:cs="Times New Roman"/>
-        </w:rPr>
-      </w:pPr>
-      <w:r>
-        <w:rPr>
-          <w:rFonts w:ascii="Cambria" w:eastAsia="Times New Roman" w:hAnsi="Cambria" w:cs="Times New Roman"/>
-        </w:rPr>
-        <w:t xml:space="preserve">                        leaf [5] </w:t>
-      </w:r>
-      <w:r>
-        <w:rPr>
-          <w:rFonts w:ascii="Cambria" w:eastAsia="Times New Roman" w:hAnsi="Cambria" w:cs="Times New Roman"/>
-          <w:i/>
-          <w:iCs/>
-        </w:rPr>
-        <w:t>verso</w:t>
-      </w:r>
-      <w:r>
-        <w:rPr>
-          <w:rFonts w:ascii="Cambria" w:eastAsia="Times New Roman" w:hAnsi="Cambria" w:cs="Times New Roman"/>
-        </w:rPr>
-        <w:t xml:space="preserve">: Devotion, </w:t>
-      </w:r>
-      <w:proofErr w:type="gramStart"/>
-      <w:r>
-        <w:rPr>
-          <w:rFonts w:ascii="Cambria" w:eastAsia="Times New Roman" w:hAnsi="Cambria" w:cs="Times New Roman"/>
-        </w:rPr>
-        <w:t>treble?,</w:t>
-      </w:r>
-      <w:proofErr w:type="gramEnd"/>
-      <w:r>
-        <w:rPr>
-          <w:rFonts w:ascii="Cambria" w:eastAsia="Times New Roman" w:hAnsi="Cambria" w:cs="Times New Roman"/>
-        </w:rPr>
-        <w:t xml:space="preserve"> C, 1|3322|1D7|U1,1|D7U123|22|2</w:t>
-      </w:r>
-    </w:p>
-    <w:p>
-      <w:pPr>
-        <w:rPr>
-          <w:rFonts w:ascii="Cambria" w:eastAsia="Times New Roman" w:hAnsi="Cambria" w:cs="Times New Roman"/>
-        </w:rPr>
-      </w:pPr>
-      <w:r>
-        <w:rPr>
-          <w:rFonts w:ascii="Cambria" w:eastAsia="Times New Roman" w:hAnsi="Cambria" w:cs="Times New Roman"/>
-        </w:rPr>
-        <w:lastRenderedPageBreak/>
-        <w:t xml:space="preserve">                        leaf [5] </w:t>
-      </w:r>
-      <w:r>
-        <w:rPr>
-          <w:rFonts w:ascii="Cambria" w:eastAsia="Times New Roman" w:hAnsi="Cambria" w:cs="Times New Roman"/>
-          <w:i/>
-          <w:iCs/>
-        </w:rPr>
-        <w:t>verso</w:t>
-      </w:r>
-      <w:r>
-        <w:rPr>
-          <w:rFonts w:ascii="Cambria" w:eastAsia="Times New Roman" w:hAnsi="Cambria" w:cs="Times New Roman"/>
-        </w:rPr>
-        <w:t xml:space="preserve">: Funeral Hymn, </w:t>
-      </w:r>
-      <w:proofErr w:type="gramStart"/>
-      <w:r>
-        <w:rPr>
-          <w:rFonts w:ascii="Cambria" w:eastAsia="Times New Roman" w:hAnsi="Cambria" w:cs="Times New Roman"/>
-        </w:rPr>
-        <w:t>treble?,</w:t>
-      </w:r>
-      <w:proofErr w:type="gramEnd"/>
-      <w:r>
-        <w:rPr>
-          <w:rFonts w:ascii="Cambria" w:eastAsia="Times New Roman" w:hAnsi="Cambria" w:cs="Times New Roman"/>
-        </w:rPr>
-        <w:t xml:space="preserve"> Em?, 333|3-2-3-45|5-44|5_|5</w:t>
-      </w:r>
-    </w:p>
-    <w:p>
-      <w:pPr>
-        <w:rPr>
-          <w:rFonts w:ascii="Cambria" w:eastAsia="Times New Roman" w:hAnsi="Cambria" w:cs="Times New Roman"/>
-        </w:rPr>
-      </w:pPr>
-      <w:r>
-        <w:rPr>
-          <w:rFonts w:ascii="Cambria" w:eastAsia="Times New Roman" w:hAnsi="Cambria" w:cs="Times New Roman"/>
-        </w:rPr>
-        <w:t xml:space="preserve">                        leaf [5] </w:t>
-      </w:r>
-      <w:r>
-        <w:rPr>
-          <w:rFonts w:ascii="Cambria" w:eastAsia="Times New Roman" w:hAnsi="Cambria" w:cs="Times New Roman"/>
-          <w:i/>
-          <w:iCs/>
-        </w:rPr>
-        <w:t>verso</w:t>
-      </w:r>
-      <w:r>
-        <w:rPr>
-          <w:rFonts w:ascii="Cambria" w:eastAsia="Times New Roman" w:hAnsi="Cambria" w:cs="Times New Roman"/>
-        </w:rPr>
-        <w:t xml:space="preserve">: Paradise, </w:t>
-      </w:r>
-      <w:proofErr w:type="gramStart"/>
-      <w:r>
-        <w:rPr>
-          <w:rFonts w:ascii="Cambria" w:eastAsia="Times New Roman" w:hAnsi="Cambria" w:cs="Times New Roman"/>
-        </w:rPr>
-        <w:t>treble?,</w:t>
-      </w:r>
-      <w:proofErr w:type="gramEnd"/>
-      <w:r>
-        <w:rPr>
-          <w:rFonts w:ascii="Cambria" w:eastAsia="Times New Roman" w:hAnsi="Cambria" w:cs="Times New Roman"/>
-        </w:rPr>
-        <w:t xml:space="preserve"> D, 35U1|1D655|5</w:t>
-      </w:r>
-    </w:p>
-    <w:p>
-      <w:pPr>
-        <w:rPr>
-          <w:rFonts w:ascii="Cambria" w:eastAsia="Times New Roman" w:hAnsi="Cambria" w:cs="Times New Roman"/>
-        </w:rPr>
-      </w:pPr>
-      <w:r>
-        <w:rPr>
-          <w:rFonts w:ascii="Cambria" w:eastAsia="Times New Roman" w:hAnsi="Cambria" w:cs="Times New Roman"/>
-        </w:rPr>
-        <w:t xml:space="preserve">                        leaf [6] </w:t>
-      </w:r>
-      <w:r>
-        <w:rPr>
-          <w:rFonts w:ascii="Cambria" w:eastAsia="Times New Roman" w:hAnsi="Cambria" w:cs="Times New Roman"/>
-          <w:i/>
-          <w:iCs/>
-        </w:rPr>
-        <w:t>recto</w:t>
-      </w:r>
-      <w:r>
-        <w:rPr>
-          <w:rFonts w:ascii="Cambria" w:eastAsia="Times New Roman" w:hAnsi="Cambria" w:cs="Times New Roman"/>
-        </w:rPr>
-        <w:t xml:space="preserve">: Boston, </w:t>
-      </w:r>
-      <w:proofErr w:type="gramStart"/>
-      <w:r>
-        <w:rPr>
-          <w:rFonts w:ascii="Cambria" w:eastAsia="Times New Roman" w:hAnsi="Cambria" w:cs="Times New Roman"/>
-        </w:rPr>
-        <w:t>treble?,</w:t>
-      </w:r>
-      <w:proofErr w:type="gramEnd"/>
-      <w:r>
-        <w:rPr>
-          <w:rFonts w:ascii="Cambria" w:eastAsia="Times New Roman" w:hAnsi="Cambria" w:cs="Times New Roman"/>
-        </w:rPr>
-        <w:t xml:space="preserve"> Am, 1|2434|5,5|34-321-D7|U1</w:t>
-      </w:r>
-    </w:p>
-    <w:p>
-      <w:pPr>
-        <w:rPr>
-          <w:rFonts w:ascii="Cambria" w:eastAsia="Times New Roman" w:hAnsi="Cambria" w:cs="Times New Roman"/>
-        </w:rPr>
-      </w:pPr>
-      <w:r>
-        <w:rPr>
-          <w:rFonts w:ascii="Cambria" w:eastAsia="Times New Roman" w:hAnsi="Cambria" w:cs="Times New Roman"/>
-        </w:rPr>
-        <w:t xml:space="preserve">                        leaf [6] </w:t>
-      </w:r>
-      <w:r>
-        <w:rPr>
-          <w:rFonts w:ascii="Cambria" w:eastAsia="Times New Roman" w:hAnsi="Cambria" w:cs="Times New Roman"/>
-          <w:i/>
-          <w:iCs/>
-        </w:rPr>
-        <w:t>recto</w:t>
-      </w:r>
-      <w:r>
-        <w:rPr>
-          <w:rFonts w:ascii="Cambria" w:eastAsia="Times New Roman" w:hAnsi="Cambria" w:cs="Times New Roman"/>
-        </w:rPr>
-        <w:t xml:space="preserve">: [untitled], </w:t>
-      </w:r>
-      <w:proofErr w:type="gramStart"/>
-      <w:r>
-        <w:rPr>
-          <w:rFonts w:ascii="Cambria" w:eastAsia="Times New Roman" w:hAnsi="Cambria" w:cs="Times New Roman"/>
-        </w:rPr>
-        <w:t>treble?,</w:t>
-      </w:r>
-      <w:proofErr w:type="gramEnd"/>
-      <w:r>
-        <w:rPr>
-          <w:rFonts w:ascii="Cambria" w:eastAsia="Times New Roman" w:hAnsi="Cambria" w:cs="Times New Roman"/>
-        </w:rPr>
-        <w:t xml:space="preserve"> Am, 1|1D7U15|312_|2,255|4-32-1D7-12|1</w:t>
-      </w:r>
-    </w:p>
-    <w:p>
-      <w:pPr>
-        <w:rPr>
-          <w:rFonts w:ascii="Cambria" w:eastAsia="Times New Roman" w:hAnsi="Cambria" w:cs="Times New Roman"/>
-        </w:rPr>
-      </w:pPr>
-      <w:r>
-        <w:rPr>
-          <w:rFonts w:ascii="Cambria" w:eastAsia="Times New Roman" w:hAnsi="Cambria" w:cs="Times New Roman"/>
-        </w:rPr>
-        <w:t xml:space="preserve">                        leaf [6] </w:t>
-      </w:r>
-      <w:r>
-        <w:rPr>
-          <w:rFonts w:ascii="Cambria" w:eastAsia="Times New Roman" w:hAnsi="Cambria" w:cs="Times New Roman"/>
-          <w:i/>
-          <w:iCs/>
-        </w:rPr>
-        <w:t>verso</w:t>
-      </w:r>
-      <w:r>
-        <w:rPr>
-          <w:rFonts w:ascii="Cambria" w:eastAsia="Times New Roman" w:hAnsi="Cambria" w:cs="Times New Roman"/>
-        </w:rPr>
-        <w:t xml:space="preserve">: New Jerusalem [by Ingalls], treble, tenor, + bass copied </w:t>
-      </w:r>
-    </w:p>
-    <w:p>
-      <w:pPr>
-        <w:rPr>
-          <w:rFonts w:ascii="Cambria" w:eastAsia="Times New Roman" w:hAnsi="Cambria" w:cs="Times New Roman"/>
-        </w:rPr>
-      </w:pPr>
-      <w:r>
-        <w:rPr>
-          <w:rFonts w:ascii="Cambria" w:eastAsia="Times New Roman" w:hAnsi="Cambria" w:cs="Times New Roman"/>
-        </w:rPr>
-        <w:t>                                    sequentially (</w:t>
-      </w:r>
-      <w:proofErr w:type="spellStart"/>
-      <w:r>
-        <w:rPr>
-          <w:rFonts w:ascii="Cambria" w:eastAsia="Times New Roman" w:hAnsi="Cambria" w:cs="Times New Roman"/>
-        </w:rPr>
-        <w:t>i</w:t>
-      </w:r>
-      <w:proofErr w:type="spellEnd"/>
-      <w:r>
-        <w:rPr>
-          <w:rFonts w:ascii="Cambria" w:eastAsia="Times New Roman" w:hAnsi="Cambria" w:cs="Times New Roman"/>
-        </w:rPr>
-        <w:t xml:space="preserve">. e., not in score), G, tenor incipit 132|1234|5, From the </w:t>
+        <w:t xml:space="preserve"> not in score), G, tenor incipit 132|1234|5, From the </w:t>
       </w:r>
     </w:p>
     <w:p>
@@ -2099,7 +2024,7 @@
 </file>
 
 <file path=word/styles.xml><?xml version="1.0" encoding="utf-8"?>
-<w:styles xmlns:mc="http://schemas.openxmlformats.org/markup-compatibility/2006" xmlns:r="http://schemas.openxmlformats.org/officeDocument/2006/relationships" xmlns:w="http://schemas.openxmlformats.org/wordprocessingml/2006/main" xmlns:w14="http://schemas.microsoft.com/office/word/2010/wordml" xmlns:w15="http://schemas.microsoft.com/office/word/2012/wordml" xmlns:w16cid="http://schemas.microsoft.com/office/word/2016/wordml/cid" xmlns:w16se="http://schemas.microsoft.com/office/word/2015/wordml/symex" mc:Ignorable="w14 w15 w16se w16cid">
+<w:styles xmlns:mc="http://schemas.openxmlformats.org/markup-compatibility/2006" xmlns:r="http://schemas.openxmlformats.org/officeDocument/2006/relationships" xmlns:w="http://schemas.openxmlformats.org/wordprocessingml/2006/main" xmlns:w14="http://schemas.microsoft.com/office/word/2010/wordml" xmlns:w15="http://schemas.microsoft.com/office/word/2012/wordml" xmlns:w16se="http://schemas.microsoft.com/office/word/2015/wordml/symex" mc:Ignorable="w14 w15 w16se">
   <w:docDefaults>
     <w:rPrDefault>
       <w:rPr>
@@ -2111,7 +2036,7 @@
     </w:rPrDefault>
     <w:pPrDefault/>
   </w:docDefaults>
-  <w:latentStyles w:defLockedState="0" w:defUIPriority="99" w:defSemiHidden="0" w:defUnhideWhenUsed="0" w:defQFormat="0" w:count="376">
+  <w:latentStyles w:defLockedState="0" w:defUIPriority="99" w:defSemiHidden="0" w:defUnhideWhenUsed="0" w:defQFormat="0" w:count="371">
     <w:lsdException w:name="Normal" w:uiPriority="0" w:qFormat="1"/>
     <w:lsdException w:name="heading 1" w:uiPriority="9" w:qFormat="1"/>
     <w:lsdException w:name="heading 2" w:semiHidden="1" w:uiPriority="9" w:unhideWhenUsed="1" w:qFormat="1"/>
@@ -2483,11 +2408,6 @@
     <w:lsdException w:name="List Table 5 Dark Accent 6" w:uiPriority="50"/>
     <w:lsdException w:name="List Table 6 Colorful Accent 6" w:uiPriority="51"/>
     <w:lsdException w:name="List Table 7 Colorful Accent 6" w:uiPriority="52"/>
-    <w:lsdException w:name="Mention" w:semiHidden="1" w:unhideWhenUsed="1"/>
-    <w:lsdException w:name="Smart Hyperlink" w:semiHidden="1" w:unhideWhenUsed="1"/>
-    <w:lsdException w:name="Hashtag" w:semiHidden="1" w:unhideWhenUsed="1"/>
-    <w:lsdException w:name="Unresolved Mention" w:semiHidden="1" w:unhideWhenUsed="1"/>
-    <w:lsdException w:name="Smart Link" w:semiHidden="1" w:unhideWhenUsed="1"/>
   </w:latentStyles>
   <w:style w:type="paragraph" w:default="1" w:styleId="Normal">
     <w:name w:val="Normal"/>

</xml_diff>

<commit_message>
Fixed bug causing start of description to be cut off in TitleCredit
</commit_message>
<xml_diff>
--- a/ParseMusicEntries/finalized collections/Atwill n. d. in Nym Cooke collection.docx
+++ b/ParseMusicEntries/finalized collections/Atwill n. d. in Nym Cooke collection.docx
@@ -765,7 +765,13 @@
         <w:rPr>
           <w:rFonts w:ascii="Cambria" w:eastAsia="Times New Roman" w:hAnsi="Cambria" w:cs="Times New Roman"/>
         </w:rPr>
-        <w:t>note]5543[-]4|5,</w:t>
+        <w:t>note]5543[-]4|5</w:t>
+      </w:r>
+      <w:r>
+        <w:rPr>
+          <w:rFonts w:ascii="Cambria" w:eastAsia="Times New Roman" w:hAnsi="Cambria" w:cs="Times New Roman"/>
+        </w:rPr>
+        <w:t>-*-</w:t>
       </w:r>
     </w:p>
     <w:p>
@@ -1168,8 +1174,16 @@
         <w:rPr>
           <w:rFonts w:ascii="Cambria" w:eastAsia="Times New Roman" w:hAnsi="Cambria" w:cs="Times New Roman"/>
         </w:rPr>
-        <w:t>: Morning Swain, treble?, Em, 534|55U1D7|U1,</w:t>
-      </w:r>
+        <w:t>: Morning Swain, treble?, Em, 534|55U1D7|U1</w:t>
+      </w:r>
+      <w:r>
+        <w:rPr>
+          <w:rFonts w:ascii="Cambria" w:eastAsia="Times New Roman" w:hAnsi="Cambria" w:cs="Times New Roman"/>
+        </w:rPr>
+        <w:t>-*-</w:t>
+      </w:r>
+      <w:bookmarkStart w:id="0" w:name="_GoBack"/>
+      <w:bookmarkEnd w:id="0"/>
     </w:p>
     <w:p>
       <w:pPr>
@@ -1579,8 +1593,6 @@
         </w:rPr>
         <w:t>. e.-*-</w:t>
       </w:r>
-      <w:bookmarkStart w:id="0" w:name="_GoBack"/>
-      <w:bookmarkEnd w:id="0"/>
       <w:r>
         <w:rPr>
           <w:rFonts w:ascii="Cambria" w:eastAsia="Times New Roman" w:hAnsi="Cambria" w:cs="Times New Roman"/>

</xml_diff>